<commit_message>
add edit function for demond & yuanqi
</commit_message>
<xml_diff>
--- a/系统修改-2018-06-01.docx
+++ b/系统修改-2018-06-01.docx
@@ -689,7 +689,6 @@
       <w:pPr>
         <w:ind w:firstLineChars="200" w:firstLine="560"/>
         <w:rPr>
-          <w:rFonts w:hint="eastAsia"/>
           <w:color w:val="FF0000"/>
           <w:sz w:val="28"/>
           <w:szCs w:val="28"/>
@@ -739,6 +738,36 @@
         </w:rPr>
         <w:t>系统增加拦截器，增加权限认证</w:t>
       </w:r>
+    </w:p>
+    <w:p>
+      <w:pPr>
+        <w:ind w:firstLineChars="200" w:firstLine="560"/>
+        <w:rPr>
+          <w:color w:val="FF0000"/>
+          <w:sz w:val="28"/>
+          <w:szCs w:val="28"/>
+        </w:rPr>
+      </w:pPr>
+      <w:r>
+        <w:rPr>
+          <w:rFonts w:hint="eastAsia"/>
+          <w:color w:val="FF0000"/>
+          <w:sz w:val="28"/>
+          <w:szCs w:val="28"/>
+        </w:rPr>
+        <w:t>需求管理，园企管理增加修改功能</w:t>
+      </w:r>
+    </w:p>
+    <w:p>
+      <w:pPr>
+        <w:ind w:firstLineChars="200" w:firstLine="560"/>
+        <w:rPr>
+          <w:rFonts w:hint="eastAsia"/>
+          <w:color w:val="FF0000"/>
+          <w:sz w:val="28"/>
+          <w:szCs w:val="28"/>
+        </w:rPr>
+      </w:pPr>
       <w:bookmarkStart w:id="0" w:name="_GoBack"/>
       <w:bookmarkEnd w:id="0"/>
     </w:p>
@@ -991,7 +1020,16 @@
           <w:sz w:val="28"/>
           <w:szCs w:val="28"/>
         </w:rPr>
-        <w:t>打开窗口显示证书中的信息。</w:t>
+        <w:t>打开窗口显示证书中的信</w:t>
+      </w:r>
+      <w:r>
+        <w:rPr>
+          <w:rFonts w:hint="eastAsia"/>
+          <w:sz w:val="28"/>
+          <w:szCs w:val="28"/>
+        </w:rPr>
+        <w:lastRenderedPageBreak/>
+        <w:t>息。</w:t>
       </w:r>
     </w:p>
     <w:p>
@@ -1008,7 +1046,6 @@
           <w:sz w:val="28"/>
           <w:szCs w:val="28"/>
         </w:rPr>
-        <w:lastRenderedPageBreak/>
         <w:drawing>
           <wp:inline distT="0" distB="0" distL="0" distR="0">
             <wp:extent cx="5274310" cy="3667125"/>

</xml_diff>